<commit_message>
added a readme file
</commit_message>
<xml_diff>
--- a/report/Rapport-isalma benyamn   ayoub majid-gestion client commande.docx
+++ b/report/Rapport-isalma benyamn   ayoub majid-gestion client commande.docx
@@ -40,8 +40,16 @@
         <w:rPr>
           <w:lang w:val="fr-FR"/>
         </w:rPr>
-        <w:t>Salma Ben Yamna</w:t>
-      </w:r>
+        <w:t xml:space="preserve">Salma Ben </w:t>
+      </w:r>
+      <w:proofErr w:type="spellStart"/>
+      <w:r>
+        <w:rPr>
+          <w:lang w:val="fr-FR"/>
+        </w:rPr>
+        <w:t>Yamna</w:t>
+      </w:r>
+      <w:proofErr w:type="spellEnd"/>
       <w:r>
         <w:rPr>
           <w:lang w:val="fr-FR"/>
@@ -56,8 +64,13 @@
       </w:r>
     </w:p>
     <w:p>
-      <w:r>
-        <w:t xml:space="preserve">Classe : </w:t>
+      <w:proofErr w:type="gramStart"/>
+      <w:r>
+        <w:t>Classe :</w:t>
+      </w:r>
+      <w:proofErr w:type="gramEnd"/>
+      <w:r>
+        <w:t xml:space="preserve"> </w:t>
       </w:r>
       <w:r>
         <w:t>4iir9</w:t>
@@ -122,8 +135,17 @@
           <w:b/>
           <w:bCs/>
         </w:rPr>
-        <w:t>CRUD complet</w:t>
-      </w:r>
+        <w:t xml:space="preserve">CRUD </w:t>
+      </w:r>
+      <w:proofErr w:type="spellStart"/>
+      <w:r>
+        <w:rPr>
+          <w:b/>
+          <w:bCs/>
+        </w:rPr>
+        <w:t>complet</w:t>
+      </w:r>
+      <w:proofErr w:type="spellEnd"/>
       <w:r>
         <w:t xml:space="preserve"> (Create, Read, Update, Delete)</w:t>
       </w:r>
@@ -140,8 +162,17 @@
           <w:b/>
           <w:bCs/>
         </w:rPr>
-        <w:t>Interface graphique</w:t>
-      </w:r>
+        <w:t xml:space="preserve">Interface </w:t>
+      </w:r>
+      <w:proofErr w:type="spellStart"/>
+      <w:r>
+        <w:rPr>
+          <w:b/>
+          <w:bCs/>
+        </w:rPr>
+        <w:t>graphique</w:t>
+      </w:r>
+      <w:proofErr w:type="spellEnd"/>
       <w:r>
         <w:t xml:space="preserve"> via Java Swing</w:t>
       </w:r>
@@ -240,8 +271,50 @@
         <w:rPr>
           <w:lang w:val="fr-FR"/>
         </w:rPr>
-        <w:t>Table Auteur : id (PK), nom, prenom, nationalite</w:t>
-      </w:r>
+        <w:t>Table</w:t>
+      </w:r>
+      <w:r>
+        <w:rPr>
+          <w:lang w:val="fr-FR"/>
+        </w:rPr>
+        <w:t xml:space="preserve"> </w:t>
+      </w:r>
+      <w:proofErr w:type="gramStart"/>
+      <w:r>
+        <w:rPr>
+          <w:lang w:val="fr-FR"/>
+        </w:rPr>
+        <w:t>commande</w:t>
+      </w:r>
+      <w:r>
+        <w:rPr>
+          <w:lang w:val="fr-FR"/>
+        </w:rPr>
+        <w:t>:</w:t>
+      </w:r>
+      <w:proofErr w:type="gramEnd"/>
+      <w:r>
+        <w:rPr>
+          <w:lang w:val="fr-FR"/>
+        </w:rPr>
+        <w:t xml:space="preserve"> id (PK), </w:t>
+      </w:r>
+      <w:proofErr w:type="spellStart"/>
+      <w:proofErr w:type="gramStart"/>
+      <w:r>
+        <w:rPr>
+          <w:lang w:val="fr-FR"/>
+        </w:rPr>
+        <w:t>date,montant</w:t>
+      </w:r>
+      <w:proofErr w:type="gramEnd"/>
+      <w:r>
+        <w:rPr>
+          <w:lang w:val="fr-FR"/>
+        </w:rPr>
+        <w:t>,id_compte</w:t>
+      </w:r>
+      <w:proofErr w:type="spellEnd"/>
     </w:p>
     <w:p>
       <w:pPr>
@@ -257,8 +330,38 @@
         <w:rPr>
           <w:lang w:val="fr-FR"/>
         </w:rPr>
-        <w:t>Table Livre : id (PK), titre, genre, id_auteur (FK)</w:t>
-      </w:r>
+        <w:t xml:space="preserve">Table Livre : id (PK), </w:t>
+      </w:r>
+      <w:proofErr w:type="spellStart"/>
+      <w:proofErr w:type="gramStart"/>
+      <w:r>
+        <w:rPr>
+          <w:lang w:val="fr-FR"/>
+        </w:rPr>
+        <w:t>nom,</w:t>
+      </w:r>
+      <w:r>
+        <w:rPr>
+          <w:lang w:val="fr-FR"/>
+        </w:rPr>
+        <w:t>emai</w:t>
+      </w:r>
+      <w:proofErr w:type="gramEnd"/>
+      <w:r>
+        <w:rPr>
+          <w:lang w:val="fr-FR"/>
+        </w:rPr>
+        <w:t>,</w:t>
+      </w:r>
+      <w:proofErr w:type="gramStart"/>
+      <w:r>
+        <w:rPr>
+          <w:lang w:val="fr-FR"/>
+        </w:rPr>
+        <w:t>compteType,password</w:t>
+      </w:r>
+      <w:proofErr w:type="spellEnd"/>
+      <w:proofErr w:type="gramEnd"/>
     </w:p>
     <w:p>
       <w:pPr>
@@ -269,6 +372,7 @@
       </w:pPr>
       <w:r>
         <w:rPr>
+          <w:noProof/>
           <w:lang w:val="fr-FR"/>
         </w:rPr>
         <w:drawing>
@@ -344,27 +448,83 @@
     </w:p>
     <w:p>
       <w:r>
-        <w:t xml:space="preserve">    nom VARCHAR(100) NOT NULL,</w:t>
-      </w:r>
-    </w:p>
-    <w:p>
-      <w:r>
-        <w:t xml:space="preserve">    email VARCHAR(100) NOT NULL,</w:t>
-      </w:r>
-    </w:p>
-    <w:p>
-      <w:r>
-        <w:t xml:space="preserve">    compteType VARCHAR(50) NOT NULL,</w:t>
-      </w:r>
-    </w:p>
-    <w:p>
-      <w:r>
-        <w:t xml:space="preserve">    password VARCHAR(100) NOT NULL UNIQUE,</w:t>
-      </w:r>
-    </w:p>
-    <w:p>
-      <w:r>
-        <w:t xml:space="preserve">    CONSTRAINT chk_compteType CHECK (compteType IN ('admin', 'user')) --</w:t>
+        <w:t xml:space="preserve">    nom </w:t>
+      </w:r>
+      <w:proofErr w:type="gramStart"/>
+      <w:r>
+        <w:t>VARCHAR(</w:t>
+      </w:r>
+      <w:proofErr w:type="gramEnd"/>
+      <w:r>
+        <w:t>100) NOT NULL,</w:t>
+      </w:r>
+    </w:p>
+    <w:p>
+      <w:r>
+        <w:t xml:space="preserve">    email </w:t>
+      </w:r>
+      <w:proofErr w:type="gramStart"/>
+      <w:r>
+        <w:t>VARCHAR(</w:t>
+      </w:r>
+      <w:proofErr w:type="gramEnd"/>
+      <w:r>
+        <w:t>100) NOT NULL,</w:t>
+      </w:r>
+    </w:p>
+    <w:p>
+      <w:r>
+        <w:t xml:space="preserve">    </w:t>
+      </w:r>
+      <w:proofErr w:type="spellStart"/>
+      <w:r>
+        <w:t>compteType</w:t>
+      </w:r>
+      <w:proofErr w:type="spellEnd"/>
+      <w:r>
+        <w:t xml:space="preserve"> </w:t>
+      </w:r>
+      <w:proofErr w:type="gramStart"/>
+      <w:r>
+        <w:t>VARCHAR(</w:t>
+      </w:r>
+      <w:proofErr w:type="gramEnd"/>
+      <w:r>
+        <w:t>50) NOT NULL,</w:t>
+      </w:r>
+    </w:p>
+    <w:p>
+      <w:r>
+        <w:t xml:space="preserve">    password </w:t>
+      </w:r>
+      <w:proofErr w:type="gramStart"/>
+      <w:r>
+        <w:t>VARCHAR(</w:t>
+      </w:r>
+      <w:proofErr w:type="gramEnd"/>
+      <w:r>
+        <w:t>100) NOT NULL UNIQUE,</w:t>
+      </w:r>
+    </w:p>
+    <w:p>
+      <w:r>
+        <w:t xml:space="preserve">    CONSTRAINT </w:t>
+      </w:r>
+      <w:proofErr w:type="spellStart"/>
+      <w:r>
+        <w:t>chk_compteType</w:t>
+      </w:r>
+      <w:proofErr w:type="spellEnd"/>
+      <w:r>
+        <w:t xml:space="preserve"> CHECK (</w:t>
+      </w:r>
+      <w:proofErr w:type="spellStart"/>
+      <w:r>
+        <w:t>compteType</w:t>
+      </w:r>
+      <w:proofErr w:type="spellEnd"/>
+      <w:r>
+        <w:t xml:space="preserve"> IN ('admin', 'user')) --</w:t>
       </w:r>
     </w:p>
     <w:p>
@@ -375,7 +535,15 @@
     <w:p/>
     <w:p>
       <w:r>
-        <w:t>CREATE TABLE Commande (</w:t>
+        <w:t xml:space="preserve">CREATE TABLE </w:t>
+      </w:r>
+      <w:proofErr w:type="spellStart"/>
+      <w:r>
+        <w:t>Commande</w:t>
+      </w:r>
+      <w:proofErr w:type="spellEnd"/>
+      <w:r>
+        <w:t xml:space="preserve"> (</w:t>
       </w:r>
     </w:p>
     <w:p>
@@ -385,22 +553,62 @@
     </w:p>
     <w:p>
       <w:r>
-        <w:t xml:space="preserve">    date DATE NOT NULL,</w:t>
-      </w:r>
-    </w:p>
-    <w:p>
-      <w:r>
-        <w:t xml:space="preserve">    montant DECIMAL(10, 2) NOT NULL,</w:t>
-      </w:r>
-    </w:p>
-    <w:p>
-      <w:r>
-        <w:t xml:space="preserve">    id_Compte INT NOT NULL,</w:t>
-      </w:r>
-    </w:p>
-    <w:p>
-      <w:r>
-        <w:t xml:space="preserve">    FOREIGN KEY (id_Compte) REFERENCES Compte(id)</w:t>
+        <w:t xml:space="preserve">    date </w:t>
+      </w:r>
+      <w:proofErr w:type="spellStart"/>
+      <w:r>
+        <w:t>DATE</w:t>
+      </w:r>
+      <w:proofErr w:type="spellEnd"/>
+      <w:r>
+        <w:t xml:space="preserve"> NOT NULL,</w:t>
+      </w:r>
+    </w:p>
+    <w:p>
+      <w:r>
+        <w:t xml:space="preserve">    </w:t>
+      </w:r>
+      <w:proofErr w:type="spellStart"/>
+      <w:r>
+        <w:t>montant</w:t>
+      </w:r>
+      <w:proofErr w:type="spellEnd"/>
+      <w:r>
+        <w:t xml:space="preserve"> </w:t>
+      </w:r>
+      <w:proofErr w:type="gramStart"/>
+      <w:r>
+        <w:t>DECIMAL(</w:t>
+      </w:r>
+      <w:proofErr w:type="gramEnd"/>
+      <w:r>
+        <w:t>10, 2) NOT NULL,</w:t>
+      </w:r>
+    </w:p>
+    <w:p>
+      <w:r>
+        <w:t xml:space="preserve">    </w:t>
+      </w:r>
+      <w:proofErr w:type="spellStart"/>
+      <w:r>
+        <w:t>id_Compte</w:t>
+      </w:r>
+      <w:proofErr w:type="spellEnd"/>
+      <w:r>
+        <w:t xml:space="preserve"> INT NOT NULL,</w:t>
+      </w:r>
+    </w:p>
+    <w:p>
+      <w:r>
+        <w:t xml:space="preserve">    FOREIGN KEY (</w:t>
+      </w:r>
+      <w:proofErr w:type="spellStart"/>
+      <w:r>
+        <w:t>id_Compte</w:t>
+      </w:r>
+      <w:proofErr w:type="spellEnd"/>
+      <w:r>
+        <w:t>) REFERENCES Compte(id)</w:t>
       </w:r>
     </w:p>
     <w:p>
@@ -439,8 +647,30 @@
         <w:rPr>
           <w:lang w:val="fr-FR"/>
         </w:rPr>
-        <w:t>ADD CONSTRAINT check_montant_positive CHECK (montant &gt; 0);</w:t>
-      </w:r>
+        <w:t xml:space="preserve">ADD CONSTRAINT </w:t>
+      </w:r>
+      <w:proofErr w:type="spellStart"/>
+      <w:r>
+        <w:rPr>
+          <w:lang w:val="fr-FR"/>
+        </w:rPr>
+        <w:t>check_montant_positive</w:t>
+      </w:r>
+      <w:proofErr w:type="spellEnd"/>
+      <w:r>
+        <w:rPr>
+          <w:lang w:val="fr-FR"/>
+        </w:rPr>
+        <w:t xml:space="preserve"> CHECK (montant &gt; 0</w:t>
+      </w:r>
+      <w:proofErr w:type="gramStart"/>
+      <w:r>
+        <w:rPr>
+          <w:lang w:val="fr-FR"/>
+        </w:rPr>
+        <w:t>);</w:t>
+      </w:r>
+      <w:proofErr w:type="gramEnd"/>
     </w:p>
     <w:p>
       <w:pPr>
@@ -675,8 +905,20 @@
           <w:szCs w:val="32"/>
           <w:lang w:val="en-US"/>
         </w:rPr>
-        <w:t>Interface Graphique</w:t>
-      </w:r>
+        <w:t xml:space="preserve">Interface </w:t>
+      </w:r>
+      <w:proofErr w:type="spellStart"/>
+      <w:r>
+        <w:rPr>
+          <w:b/>
+          <w:bCs/>
+          <w:sz w:val="32"/>
+          <w:szCs w:val="32"/>
+          <w:lang w:val="en-US"/>
+        </w:rPr>
+        <w:t>Graphique</w:t>
+      </w:r>
+      <w:proofErr w:type="spellEnd"/>
     </w:p>
     <w:p>
       <w:pPr>
@@ -1119,7 +1361,27 @@
           <w:sz w:val="32"/>
           <w:szCs w:val="32"/>
         </w:rPr>
-        <w:t>4. Résultats et Tests</w:t>
+        <w:t xml:space="preserve">4. </w:t>
+      </w:r>
+      <w:proofErr w:type="spellStart"/>
+      <w:r>
+        <w:rPr>
+          <w:b/>
+          <w:bCs/>
+          <w:sz w:val="32"/>
+          <w:szCs w:val="32"/>
+        </w:rPr>
+        <w:t>Résultats</w:t>
+      </w:r>
+      <w:proofErr w:type="spellEnd"/>
+      <w:r>
+        <w:rPr>
+          <w:b/>
+          <w:bCs/>
+          <w:sz w:val="32"/>
+          <w:szCs w:val="32"/>
+        </w:rPr>
+        <w:t xml:space="preserve"> et Tests</w:t>
       </w:r>
     </w:p>
     <w:p/>
@@ -1187,6 +1449,7 @@
                 <w:bCs/>
               </w:rPr>
             </w:pPr>
+            <w:proofErr w:type="spellStart"/>
             <w:r>
               <w:rPr>
                 <w:b/>
@@ -1194,6 +1457,7 @@
               </w:rPr>
               <w:t>Résultat</w:t>
             </w:r>
+            <w:proofErr w:type="spellEnd"/>
           </w:p>
         </w:tc>
       </w:tr>
@@ -1208,12 +1472,19 @@
             <w:hideMark/>
           </w:tcPr>
           <w:p>
+            <w:proofErr w:type="spellStart"/>
             <w:r>
-              <w:t xml:space="preserve">Ajout </w:t>
+              <w:t>Ajout</w:t>
             </w:r>
+            <w:proofErr w:type="spellEnd"/>
+            <w:r>
+              <w:t xml:space="preserve"> </w:t>
+            </w:r>
+            <w:proofErr w:type="spellStart"/>
             <w:r>
               <w:t>commande</w:t>
             </w:r>
+            <w:proofErr w:type="spellEnd"/>
             <w:r>
               <w:t xml:space="preserve"> </w:t>
             </w:r>
@@ -1230,7 +1501,15 @@
           </w:tcPr>
           <w:p>
             <w:r>
-              <w:t>Message d'erreur "</w:t>
+              <w:t xml:space="preserve">Message </w:t>
+            </w:r>
+            <w:proofErr w:type="spellStart"/>
+            <w:r>
+              <w:t>d'erreur</w:t>
+            </w:r>
+            <w:proofErr w:type="spellEnd"/>
+            <w:r>
+              <w:t xml:space="preserve"> "</w:t>
             </w:r>
             <w:r>
               <w:t>fill in all the fields</w:t>
@@ -1323,9 +1602,19 @@
             <w:hideMark/>
           </w:tcPr>
           <w:p>
+            <w:proofErr w:type="spellStart"/>
             <w:r>
-              <w:t>Fonctionnel avec DefaultTableModel</w:t>
+              <w:t>Fonctionnel</w:t>
             </w:r>
+            <w:proofErr w:type="spellEnd"/>
+            <w:r>
+              <w:t xml:space="preserve"> avec </w:t>
+            </w:r>
+            <w:proofErr w:type="spellStart"/>
+            <w:r>
+              <w:t>DefaultTableModel</w:t>
+            </w:r>
+            <w:proofErr w:type="spellEnd"/>
           </w:p>
         </w:tc>
       </w:tr>
@@ -3376,6 +3665,7 @@
   <w:style w:type="character" w:default="1" w:styleId="DefaultParagraphFont">
     <w:name w:val="Default Paragraph Font"/>
     <w:uiPriority w:val="1"/>
+    <w:semiHidden/>
     <w:unhideWhenUsed/>
   </w:style>
   <w:style w:type="table" w:default="1" w:styleId="TableNormal">

</xml_diff>

<commit_message>
fix  the final report title
</commit_message>
<xml_diff>
--- a/report/Rapport-isalma benyamn   ayoub majid-gestion client commande.docx
+++ b/report/Rapport-isalma benyamn   ayoub majid-gestion client commande.docx
@@ -21,7 +21,47 @@
           <w:szCs w:val="40"/>
           <w:lang w:val="fr-FR"/>
         </w:rPr>
-        <w:t>Rapport de TP : Système de Gestion de Livres et Auteurs avec Interface Graphique (Swing)</w:t>
+        <w:t xml:space="preserve">Rapport de TP : Système de Gestion de </w:t>
+      </w:r>
+      <w:r>
+        <w:rPr>
+          <w:b/>
+          <w:bCs/>
+          <w:sz w:val="40"/>
+          <w:szCs w:val="40"/>
+          <w:lang w:val="fr-FR"/>
+        </w:rPr>
+        <w:t>Clients</w:t>
+      </w:r>
+      <w:r>
+        <w:rPr>
+          <w:b/>
+          <w:bCs/>
+          <w:sz w:val="40"/>
+          <w:szCs w:val="40"/>
+          <w:lang w:val="fr-FR"/>
+        </w:rPr>
+        <w:t xml:space="preserve"> et </w:t>
+      </w:r>
+      <w:r>
+        <w:rPr>
+          <w:b/>
+          <w:bCs/>
+          <w:sz w:val="40"/>
+          <w:szCs w:val="40"/>
+          <w:lang w:val="fr-FR"/>
+        </w:rPr>
+        <w:t xml:space="preserve">Commandes </w:t>
+      </w:r>
+      <w:r>
+        <w:rPr>
+          <w:b/>
+          <w:bCs/>
+          <w:sz w:val="40"/>
+          <w:szCs w:val="40"/>
+          <w:lang w:val="fr-FR"/>
+        </w:rPr>
+        <w:t>avec Interface Graphique (Swing)</w:t>
       </w:r>
     </w:p>
     <w:p>
@@ -60,17 +100,30 @@
         <w:rPr>
           <w:lang w:val="fr-FR"/>
         </w:rPr>
-        <w:t>Ayoub Majid</w:t>
-      </w:r>
-    </w:p>
-    <w:p>
-      <w:proofErr w:type="gramStart"/>
-      <w:r>
-        <w:t>Classe :</w:t>
-      </w:r>
-      <w:proofErr w:type="gramEnd"/>
+        <w:t>Ayoub Maj</w:t>
+      </w:r>
+      <w:r>
+        <w:rPr>
+          <w:lang w:val="fr-FR"/>
+        </w:rPr>
+        <w:t>j</w:t>
+      </w:r>
+      <w:r>
+        <w:rPr>
+          <w:lang w:val="fr-FR"/>
+        </w:rPr>
+        <w:t>id</w:t>
+      </w:r>
+    </w:p>
+    <w:p>
+      <w:r>
+        <w:t>Classe:</w:t>
+      </w:r>
       <w:r>
         <w:t xml:space="preserve"> </w:t>
+      </w:r>
+      <w:r>
+        <w:tab/>
       </w:r>
       <w:r>
         <w:t>4iir9</w:t>
@@ -277,42 +330,20 @@
         <w:rPr>
           <w:lang w:val="fr-FR"/>
         </w:rPr>
-        <w:t xml:space="preserve"> </w:t>
-      </w:r>
-      <w:proofErr w:type="gramStart"/>
-      <w:r>
-        <w:rPr>
-          <w:lang w:val="fr-FR"/>
-        </w:rPr>
-        <w:t>commande</w:t>
-      </w:r>
-      <w:r>
-        <w:rPr>
-          <w:lang w:val="fr-FR"/>
-        </w:rPr>
-        <w:t>:</w:t>
-      </w:r>
-      <w:proofErr w:type="gramEnd"/>
-      <w:r>
-        <w:rPr>
-          <w:lang w:val="fr-FR"/>
-        </w:rPr>
-        <w:t xml:space="preserve"> id (PK), </w:t>
+        <w:t xml:space="preserve"> commande</w:t>
+      </w:r>
+      <w:r>
+        <w:rPr>
+          <w:lang w:val="fr-FR"/>
+        </w:rPr>
+        <w:t xml:space="preserve">: id (PK), </w:t>
       </w:r>
       <w:proofErr w:type="spellStart"/>
-      <w:proofErr w:type="gramStart"/>
-      <w:r>
-        <w:rPr>
-          <w:lang w:val="fr-FR"/>
-        </w:rPr>
-        <w:t>date,montant</w:t>
-      </w:r>
-      <w:proofErr w:type="gramEnd"/>
-      <w:r>
-        <w:rPr>
-          <w:lang w:val="fr-FR"/>
-        </w:rPr>
-        <w:t>,id_compte</w:t>
+      <w:r>
+        <w:rPr>
+          <w:lang w:val="fr-FR"/>
+        </w:rPr>
+        <w:t>date,montant,id_compte</w:t>
       </w:r>
       <w:proofErr w:type="spellEnd"/>
     </w:p>
@@ -333,7 +364,6 @@
         <w:t xml:space="preserve">Table Livre : id (PK), </w:t>
       </w:r>
       <w:proofErr w:type="spellStart"/>
-      <w:proofErr w:type="gramStart"/>
       <w:r>
         <w:rPr>
           <w:lang w:val="fr-FR"/>
@@ -344,24 +374,9 @@
         <w:rPr>
           <w:lang w:val="fr-FR"/>
         </w:rPr>
-        <w:t>emai</w:t>
-      </w:r>
-      <w:proofErr w:type="gramEnd"/>
-      <w:r>
-        <w:rPr>
-          <w:lang w:val="fr-FR"/>
-        </w:rPr>
-        <w:t>,</w:t>
-      </w:r>
-      <w:proofErr w:type="gramStart"/>
-      <w:r>
-        <w:rPr>
-          <w:lang w:val="fr-FR"/>
-        </w:rPr>
-        <w:t>compteType,password</w:t>
+        <w:t>emai,compteType,password</w:t>
       </w:r>
       <w:proofErr w:type="spellEnd"/>
-      <w:proofErr w:type="gramEnd"/>
     </w:p>
     <w:p>
       <w:pPr>
@@ -448,28 +463,12 @@
     </w:p>
     <w:p>
       <w:r>
-        <w:t xml:space="preserve">    nom </w:t>
-      </w:r>
-      <w:proofErr w:type="gramStart"/>
-      <w:r>
-        <w:t>VARCHAR(</w:t>
-      </w:r>
-      <w:proofErr w:type="gramEnd"/>
-      <w:r>
-        <w:t>100) NOT NULL,</w:t>
-      </w:r>
-    </w:p>
-    <w:p>
-      <w:r>
-        <w:t xml:space="preserve">    email </w:t>
-      </w:r>
-      <w:proofErr w:type="gramStart"/>
-      <w:r>
-        <w:t>VARCHAR(</w:t>
-      </w:r>
-      <w:proofErr w:type="gramEnd"/>
-      <w:r>
-        <w:t>100) NOT NULL,</w:t>
+        <w:t xml:space="preserve">    nom VARCHAR(100) NOT NULL,</w:t>
+      </w:r>
+    </w:p>
+    <w:p>
+      <w:r>
+        <w:t xml:space="preserve">    email VARCHAR(100) NOT NULL,</w:t>
       </w:r>
     </w:p>
     <w:p>
@@ -482,28 +481,12 @@
       </w:r>
       <w:proofErr w:type="spellEnd"/>
       <w:r>
-        <w:t xml:space="preserve"> </w:t>
-      </w:r>
-      <w:proofErr w:type="gramStart"/>
-      <w:r>
-        <w:t>VARCHAR(</w:t>
-      </w:r>
-      <w:proofErr w:type="gramEnd"/>
-      <w:r>
-        <w:t>50) NOT NULL,</w:t>
-      </w:r>
-    </w:p>
-    <w:p>
-      <w:r>
-        <w:t xml:space="preserve">    password </w:t>
-      </w:r>
-      <w:proofErr w:type="gramStart"/>
-      <w:r>
-        <w:t>VARCHAR(</w:t>
-      </w:r>
-      <w:proofErr w:type="gramEnd"/>
-      <w:r>
-        <w:t>100) NOT NULL UNIQUE,</w:t>
+        <w:t xml:space="preserve"> VARCHAR(50) NOT NULL,</w:t>
+      </w:r>
+    </w:p>
+    <w:p>
+      <w:r>
+        <w:t xml:space="preserve">    password VARCHAR(100) NOT NULL UNIQUE,</w:t>
       </w:r>
     </w:p>
     <w:p>
@@ -574,15 +557,7 @@
       </w:r>
       <w:proofErr w:type="spellEnd"/>
       <w:r>
-        <w:t xml:space="preserve"> </w:t>
-      </w:r>
-      <w:proofErr w:type="gramStart"/>
-      <w:r>
-        <w:t>DECIMAL(</w:t>
-      </w:r>
-      <w:proofErr w:type="gramEnd"/>
-      <w:r>
-        <w:t>10, 2) NOT NULL,</w:t>
+        <w:t xml:space="preserve"> DECIMAL(10, 2) NOT NULL,</w:t>
       </w:r>
     </w:p>
     <w:p>
@@ -661,16 +636,8 @@
         <w:rPr>
           <w:lang w:val="fr-FR"/>
         </w:rPr>
-        <w:t xml:space="preserve"> CHECK (montant &gt; 0</w:t>
-      </w:r>
-      <w:proofErr w:type="gramStart"/>
-      <w:r>
-        <w:rPr>
-          <w:lang w:val="fr-FR"/>
-        </w:rPr>
-        <w:t>);</w:t>
-      </w:r>
-      <w:proofErr w:type="gramEnd"/>
+        <w:t xml:space="preserve"> CHECK (montant &gt; 0);</w:t>
+      </w:r>
     </w:p>
     <w:p>
       <w:pPr>

</xml_diff>